<commit_message>
Atualização do exercício NiFi para links absolutos
</commit_message>
<xml_diff>
--- a/abd/ingestao de dados/aula_nifi/Exercício - NiFi.docx
+++ b/abd/ingestao de dados/aula_nifi/Exercício - NiFi.docx
@@ -748,7 +748,7 @@
         <w:rPr>
           <w:rStyle w:val="VerbatimChar"/>
         </w:rPr>
-        <w:t xml:space="preserve">#adicione neste espaço suas evidências e comentários </w:t>
+        <w:t xml:space="preserve">#adicione neste espaço suas evidências e comentários</w:t>
       </w:r>
     </w:p>
     <w:bookmarkStart w:id="30" w:name="desafio-1"/>
@@ -1118,7 +1118,7 @@
         <w:rPr>
           <w:rStyle w:val="VerbatimChar"/>
         </w:rPr>
-        <w:t xml:space="preserve">#adicione neste espaço suas evidências e comentários </w:t>
+        <w:t xml:space="preserve">#adicione neste espaço suas evidências e comentários</w:t>
       </w:r>
     </w:p>
     <w:bookmarkEnd w:id="30"/>
@@ -1372,7 +1372,7 @@
         <w:rPr>
           <w:rStyle w:val="VerbatimChar"/>
         </w:rPr>
-        <w:t xml:space="preserve">#adicione neste espaço suas evidências e comentários </w:t>
+        <w:t xml:space="preserve">#adicione neste espaço suas evidências e comentários</w:t>
       </w:r>
     </w:p>
     <w:bookmarkStart w:id="35" w:name="desafio-2"/>
@@ -1431,7 +1431,7 @@
         <w:rPr>
           <w:rStyle w:val="VerbatimChar"/>
         </w:rPr>
-        <w:t xml:space="preserve">#adicione neste espaço suas evidências e comentários </w:t>
+        <w:t xml:space="preserve">#adicione neste espaço suas evidências e comentários</w:t>
       </w:r>
     </w:p>
     <w:bookmarkEnd w:id="35"/>
@@ -1636,7 +1636,7 @@
         <w:rPr>
           <w:rStyle w:val="VerbatimChar"/>
         </w:rPr>
-        <w:t xml:space="preserve">#adicione neste espaço suas evidências e comentários </w:t>
+        <w:t xml:space="preserve">#adicione neste espaço suas evidências e comentários</w:t>
       </w:r>
     </w:p>
     <w:bookmarkStart w:id="44" w:name="desafio-3"/>
@@ -1688,7 +1688,7 @@
         <w:rPr>
           <w:rStyle w:val="VerbatimChar"/>
         </w:rPr>
-        <w:t xml:space="preserve">#adicione neste espaço suas evidências e comentários </w:t>
+        <w:t xml:space="preserve">#adicione neste espaço suas evidências e comentários</w:t>
       </w:r>
     </w:p>
     <w:bookmarkEnd w:id="44"/>

</xml_diff>